<commit_message>
Allow template and report in the cli
</commit_message>
<xml_diff>
--- a/templates/myTemplate.docx
+++ b/templates/myTemplate.docx
@@ -4,7 +4,7 @@
   <w:body>
     <w:p>
       <w:r>
-        <w:t>{</w:t>
+        <w:t>+++</w:t>
       </w:r>
       <w:r>
         <w:t xml:space="preserve">FOR person IN </w:t>
@@ -13,20 +13,15 @@
         <w:t>data</w:t>
       </w:r>
       <w:r>
-        <w:t>}</w:t>
+        <w:t>+++</w:t>
       </w:r>
     </w:p>
     <w:p>
       <w:r>
-        <w:t>{</w:t>
-      </w:r>
-      <w:r>
-        <w:t>INS $</w:t>
-      </w:r>
-      <w:proofErr w:type="spellStart"/>
-      <w:proofErr w:type="gramStart"/>
-      <w:r>
-        <w:t>person.</w:t>
+        <w:t>+++</w:t>
+      </w:r>
+      <w:r>
+        <w:t>INS $person.</w:t>
       </w:r>
       <w:r>
         <w:t>N</w:t>
@@ -34,10 +29,8 @@
       <w:r>
         <w:t>ame</w:t>
       </w:r>
-      <w:proofErr w:type="spellEnd"/>
-      <w:proofErr w:type="gramEnd"/>
-      <w:r>
-        <w:t>}</w:t>
+      <w:r>
+        <w:t>+++</w:t>
       </w:r>
       <w:r>
         <w:t xml:space="preserve"> </w:t>
@@ -46,79 +39,96 @@
         <w:t>(</w:t>
       </w:r>
       <w:r>
-        <w:t>{</w:t>
-      </w:r>
-      <w:r>
-        <w:t>INS $</w:t>
-      </w:r>
-      <w:proofErr w:type="spellStart"/>
-      <w:r>
-        <w:t>person.</w:t>
+        <w:t>+++</w:t>
+      </w:r>
+      <w:r>
+        <w:t>INS $person.</w:t>
       </w:r>
       <w:r>
         <w:t>Surname</w:t>
       </w:r>
-      <w:proofErr w:type="spellEnd"/>
-      <w:r>
-        <w:t>}</w:t>
+      <w:r>
+        <w:t>+++</w:t>
       </w:r>
       <w:r>
         <w:t>)</w:t>
       </w:r>
     </w:p>
     <w:p>
-      <w:r>
-        <w:t>{</w:t>
-      </w:r>
-      <w:r>
-        <w:t>INS $</w:t>
-      </w:r>
-      <w:proofErr w:type="spellStart"/>
-      <w:proofErr w:type="gramStart"/>
-      <w:r>
-        <w:t>person.Age</w:t>
-      </w:r>
-      <w:proofErr w:type="spellEnd"/>
-      <w:proofErr w:type="gramEnd"/>
-      <w:r>
-        <w:t>}</w:t>
-      </w:r>
-      <w:r>
+      <w:pPr>
+        <w:rPr>
+          <w:lang w:val="fr-FR"/>
+        </w:rPr>
+      </w:pPr>
+      <w:r>
+        <w:rPr>
+          <w:lang w:val="fr-FR"/>
+        </w:rPr>
+        <w:t>+++</w:t>
+      </w:r>
+      <w:r>
+        <w:rPr>
+          <w:lang w:val="fr-FR"/>
+        </w:rPr>
+        <w:t>INS $person.Age</w:t>
+      </w:r>
+      <w:r>
+        <w:rPr>
+          <w:lang w:val="fr-FR"/>
+        </w:rPr>
+        <w:t>+++</w:t>
+      </w:r>
+      <w:r>
+        <w:rPr>
+          <w:lang w:val="fr-FR"/>
+        </w:rPr>
         <w:t xml:space="preserve">, </w:t>
       </w:r>
       <w:r>
-        <w:t>{</w:t>
-      </w:r>
-      <w:r>
-        <w:t>INS $</w:t>
-      </w:r>
-      <w:proofErr w:type="spellStart"/>
-      <w:r>
-        <w:t>person.Gender</w:t>
-      </w:r>
-      <w:proofErr w:type="spellEnd"/>
-      <w:r>
-        <w:t>}</w:t>
+        <w:rPr>
+          <w:lang w:val="fr-FR"/>
+        </w:rPr>
+        <w:t>+++</w:t>
+      </w:r>
+      <w:r>
+        <w:rPr>
+          <w:lang w:val="fr-FR"/>
+        </w:rPr>
+        <w:t>INS $person.Gender</w:t>
+      </w:r>
+      <w:r>
+        <w:rPr>
+          <w:lang w:val="fr-FR"/>
+        </w:rPr>
+        <w:t>+++</w:t>
       </w:r>
     </w:p>
     <w:p>
-      <w:r>
+      <w:pPr>
+        <w:rPr>
+          <w:lang w:val="fr-FR"/>
+        </w:rPr>
+      </w:pPr>
+      <w:r>
+        <w:rPr>
+          <w:lang w:val="fr-FR"/>
+        </w:rPr>
         <w:br w:type="page"/>
       </w:r>
     </w:p>
     <w:p>
       <w:r>
         <w:lastRenderedPageBreak/>
-        <w:t>{</w:t>
-      </w:r>
-      <w:r>
-        <w:t>END-FOR person</w:t>
-      </w:r>
-      <w:r>
-        <w:t>}</w:t>
+        <w:t>+++</w:t>
       </w:r>
       <w:bookmarkStart w:id="0" w:name="_GoBack"/>
       <w:bookmarkEnd w:id="0"/>
+      <w:r>
+        <w:t>END-FOR person</w:t>
+      </w:r>
+      <w:r>
+        <w:t>+++</w:t>
+      </w:r>
     </w:p>
     <w:sectPr>
       <w:pgSz w:w="12240" w:h="15840"/>
@@ -532,6 +542,7 @@
   <w:style w:type="character" w:default="1" w:styleId="Policepardfaut">
     <w:name w:val="Default Paragraph Font"/>
     <w:uiPriority w:val="1"/>
+    <w:semiHidden/>
     <w:unhideWhenUsed/>
   </w:style>
   <w:style w:type="table" w:default="1" w:styleId="TableauNormal">

</xml_diff>